<commit_message>
exam part 2 final
</commit_message>
<xml_diff>
--- a/exam part 2/People Analytics - Exam Template - Part II - SoSe - 24 - EN.docx
+++ b/exam part 2/People Analytics - Exam Template - Part II - SoSe - 24 - EN.docx
@@ -679,7 +679,7 @@
           <w:lang w:val="en-US"/>
         </w:rPr>
       </w:pPr>
-      <w:bookmarkStart w:id="2" w:name="_Toc171957675"/>
+      <w:bookmarkStart w:id="1" w:name="_Toc171957675"/>
       <w:r>
         <w:rPr>
           <w:lang w:val="en-US"/>
@@ -687,7 +687,7 @@
         <w:lastRenderedPageBreak/>
         <w:t>Content</w:t>
       </w:r>
-      <w:bookmarkEnd w:id="2"/>
+      <w:bookmarkEnd w:id="1"/>
     </w:p>
     <w:p>
       <w:pPr>
@@ -1819,8 +1819,8 @@
           <w:lang w:val="en-US"/>
         </w:rPr>
       </w:pPr>
+      <w:bookmarkStart w:id="2" w:name="_Toc171957676"/>
       <w:bookmarkStart w:id="3" w:name="_Toc70927232"/>
-      <w:bookmarkStart w:id="4" w:name="_Toc171957676"/>
       <w:r>
         <w:rPr>
           <w:lang w:val="en-US"/>
@@ -1828,7 +1828,7 @@
         <w:lastRenderedPageBreak/>
         <w:t>Well-Being</w:t>
       </w:r>
-      <w:bookmarkEnd w:id="4"/>
+      <w:bookmarkEnd w:id="2"/>
     </w:p>
     <w:p>
       <w:pPr>
@@ -1837,7 +1837,7 @@
           <w:lang w:val="en-US"/>
         </w:rPr>
       </w:pPr>
-      <w:bookmarkStart w:id="5" w:name="_Toc171957677"/>
+      <w:bookmarkStart w:id="4" w:name="_Toc171957677"/>
       <w:r>
         <w:rPr>
           <w:lang w:val="en-US"/>
@@ -1880,7 +1880,7 @@
         </w:rPr>
         <w:t xml:space="preserve"> Points)</w:t>
       </w:r>
-      <w:bookmarkEnd w:id="5"/>
+      <w:bookmarkEnd w:id="4"/>
     </w:p>
     <w:p>
       <w:r>
@@ -2140,7 +2140,7 @@
           <w:lang w:val="en-US"/>
         </w:rPr>
       </w:pPr>
-      <w:bookmarkStart w:id="6" w:name="_Toc171957678"/>
+      <w:bookmarkStart w:id="5" w:name="_Toc171957678"/>
       <w:r>
         <w:rPr>
           <w:lang w:val="en-US"/>
@@ -2154,7 +2154,7 @@
         </w:rPr>
         <w:t xml:space="preserve"> </w:t>
       </w:r>
-      <w:bookmarkStart w:id="7" w:name="_Hlk151464891"/>
+      <w:bookmarkStart w:id="6" w:name="_Hlk151464891"/>
       <w:r>
         <w:rPr>
           <w:i/>
@@ -2185,8 +2185,8 @@
         </w:rPr>
         <w:t xml:space="preserve"> Points)</w:t>
       </w:r>
+      <w:bookmarkEnd w:id="5"/>
       <w:bookmarkEnd w:id="6"/>
-      <w:bookmarkEnd w:id="7"/>
     </w:p>
     <w:p>
       <w:r>
@@ -2435,7 +2435,7 @@
           <w:lang w:val="en-US"/>
         </w:rPr>
       </w:pPr>
-      <w:bookmarkStart w:id="8" w:name="_Toc171957679"/>
+      <w:bookmarkStart w:id="7" w:name="_Toc171957679"/>
       <w:r>
         <w:rPr>
           <w:lang w:val="en-US"/>
@@ -2473,7 +2473,7 @@
         </w:rPr>
         <w:t xml:space="preserve"> </w:t>
       </w:r>
-      <w:bookmarkStart w:id="9" w:name="_Hlk151456722"/>
+      <w:bookmarkStart w:id="8" w:name="_Hlk151456722"/>
       <w:r>
         <w:rPr>
           <w:i/>
@@ -2504,8 +2504,8 @@
         </w:rPr>
         <w:t xml:space="preserve"> Points)</w:t>
       </w:r>
+      <w:bookmarkEnd w:id="7"/>
       <w:bookmarkEnd w:id="8"/>
-      <w:bookmarkEnd w:id="9"/>
     </w:p>
     <w:p>
       <w:r>
@@ -2770,7 +2770,7 @@
           <w:lang w:val="en-US"/>
         </w:rPr>
       </w:pPr>
-      <w:bookmarkStart w:id="10" w:name="_Toc171957680"/>
+      <w:bookmarkStart w:id="9" w:name="_Toc171957680"/>
       <w:r>
         <w:rPr>
           <w:lang w:val="en-US"/>
@@ -2814,7 +2814,7 @@
         </w:rPr>
         <w:t xml:space="preserve"> Points)</w:t>
       </w:r>
-      <w:bookmarkEnd w:id="10"/>
+      <w:bookmarkEnd w:id="9"/>
     </w:p>
     <w:p>
       <w:r>
@@ -3287,18 +3287,18 @@
       <w:pPr>
         <w:pStyle w:val="Heading1"/>
       </w:pPr>
-      <w:bookmarkStart w:id="11" w:name="_Toc171957681"/>
+      <w:bookmarkStart w:id="10" w:name="_Toc171957681"/>
       <w:r>
         <w:lastRenderedPageBreak/>
         <w:t>Turnover</w:t>
       </w:r>
-      <w:bookmarkEnd w:id="11"/>
+      <w:bookmarkEnd w:id="10"/>
     </w:p>
     <w:p>
       <w:pPr>
         <w:pStyle w:val="Heading2"/>
       </w:pPr>
-      <w:bookmarkStart w:id="12" w:name="_Toc171957682"/>
+      <w:bookmarkStart w:id="11" w:name="_Toc171957682"/>
       <w:r>
         <w:t xml:space="preserve">Employee </w:t>
       </w:r>
@@ -3315,7 +3315,7 @@
         </w:rPr>
         <w:t>(4 Points)</w:t>
       </w:r>
-      <w:bookmarkEnd w:id="12"/>
+      <w:bookmarkEnd w:id="11"/>
     </w:p>
     <w:p>
       <w:r>
@@ -3445,14 +3445,14 @@
         <w:pStyle w:val="Heading2"/>
         <w:jc w:val="both"/>
       </w:pPr>
-      <w:bookmarkStart w:id="13" w:name="_Toc171957683"/>
+      <w:bookmarkStart w:id="12" w:name="_Toc171957683"/>
       <w:r>
         <w:t>Employee Turnover Theories</w:t>
       </w:r>
       <w:r>
         <w:t xml:space="preserve"> </w:t>
       </w:r>
-      <w:bookmarkStart w:id="14" w:name="_Hlk151471016"/>
+      <w:bookmarkStart w:id="13" w:name="_Hlk151471016"/>
       <w:r>
         <w:rPr>
           <w:i/>
@@ -3483,8 +3483,8 @@
         </w:rPr>
         <w:t xml:space="preserve"> Points)</w:t>
       </w:r>
+      <w:bookmarkEnd w:id="12"/>
       <w:bookmarkEnd w:id="13"/>
-      <w:bookmarkEnd w:id="14"/>
     </w:p>
     <w:p>
       <w:r>
@@ -3619,14 +3619,14 @@
         <w:pStyle w:val="Heading2"/>
         <w:jc w:val="both"/>
       </w:pPr>
-      <w:bookmarkStart w:id="15" w:name="_Toc171957684"/>
+      <w:bookmarkStart w:id="14" w:name="_Toc171957684"/>
       <w:r>
         <w:t>Employee Turnover Dataset</w:t>
       </w:r>
       <w:r>
         <w:t xml:space="preserve"> </w:t>
       </w:r>
-      <w:bookmarkStart w:id="16" w:name="_Hlk151473889"/>
+      <w:bookmarkStart w:id="15" w:name="_Hlk151473889"/>
       <w:r>
         <w:rPr>
           <w:i/>
@@ -3657,8 +3657,8 @@
         </w:rPr>
         <w:t xml:space="preserve"> Points)</w:t>
       </w:r>
+      <w:bookmarkEnd w:id="14"/>
       <w:bookmarkEnd w:id="15"/>
-      <w:bookmarkEnd w:id="16"/>
     </w:p>
     <w:p>
       <w:pPr>
@@ -3874,6 +3874,9 @@
     </w:p>
     <w:p>
       <w:r>
+        <w:rPr>
+          <w:noProof/>
+        </w:rPr>
         <w:lastRenderedPageBreak/>
         <w:drawing>
           <wp:inline distT="0" distB="0" distL="0" distR="0" wp14:anchorId="1AF82283" wp14:editId="23F1EE9C">
@@ -3914,6 +3917,9 @@
     </w:p>
     <w:p>
       <w:r>
+        <w:rPr>
+          <w:noProof/>
+        </w:rPr>
         <w:drawing>
           <wp:inline distT="0" distB="0" distL="0" distR="0" wp14:anchorId="45C47E09" wp14:editId="4BA6F70A">
             <wp:extent cx="5759450" cy="1971040"/>
@@ -4361,7 +4367,7 @@
           <w:lang w:val="en-US"/>
         </w:rPr>
       </w:pPr>
-      <w:bookmarkStart w:id="17" w:name="_Toc171957685"/>
+      <w:bookmarkStart w:id="16" w:name="_Toc171957685"/>
       <w:r>
         <w:lastRenderedPageBreak/>
         <w:t>Turnover prediction</w:t>
@@ -4399,14 +4405,11 @@
         </w:rPr>
         <w:t xml:space="preserve"> Points)</w:t>
       </w:r>
-      <w:bookmarkEnd w:id="17"/>
-    </w:p>
-    <w:p>
-      <w:r>
-        <w:t>The dataset is trained on a Random Forest Classification algorithm which is an ensemble technique where the best of classifications is selected</w:t>
-      </w:r>
-      <w:r>
-        <w:t>.</w:t>
+      <w:bookmarkEnd w:id="16"/>
+    </w:p>
+    <w:p>
+      <w:r>
+        <w:t>The dataset is trained on a Random Forest Classification algorithm which is an ensemble technique where the best of classifications is selected.</w:t>
       </w:r>
     </w:p>
     <w:p>
@@ -4451,10 +4454,7 @@
         <w:t>n,</w:t>
       </w:r>
       <w:r>
-        <w:t xml:space="preserve"> </w:t>
-      </w:r>
-      <w:r>
-        <w:t>completed_projects</w:t>
+        <w:t xml:space="preserve"> completed_projects</w:t>
       </w:r>
       <w:r>
         <w:t xml:space="preserve">, </w:t>
@@ -4481,10 +4481,7 @@
         <w:t>,</w:t>
       </w:r>
       <w:r>
-        <w:t xml:space="preserve"> </w:t>
-      </w:r>
-      <w:r>
-        <w:t>promotion_last_5years</w:t>
+        <w:t xml:space="preserve"> promotion_last_5years</w:t>
       </w:r>
       <w:r>
         <w:t xml:space="preserve">, </w:t>
@@ -4496,19 +4493,13 @@
         <w:t>,</w:t>
       </w:r>
       <w:r>
-        <w:t xml:space="preserve"> </w:t>
-      </w:r>
-      <w:r>
-        <w:t>salary</w:t>
+        <w:t xml:space="preserve"> salary</w:t>
       </w:r>
       <w:r>
         <w:t>,</w:t>
       </w:r>
       <w:r>
-        <w:t xml:space="preserve"> </w:t>
-      </w:r>
-      <w:r>
-        <w:t>normalized_scor</w:t>
+        <w:t xml:space="preserve"> normalized_scor</w:t>
       </w:r>
       <w:r>
         <w:t>e.</w:t>
@@ -4595,6 +4586,9 @@
     </w:p>
     <w:p>
       <w:r>
+        <w:rPr>
+          <w:noProof/>
+        </w:rPr>
         <w:drawing>
           <wp:inline distT="0" distB="0" distL="0" distR="0" wp14:anchorId="5BD9C428" wp14:editId="0CAEB208">
             <wp:extent cx="5759450" cy="4055110"/>
@@ -4640,6 +4634,9 @@
     </w:p>
     <w:p>
       <w:r>
+        <w:rPr>
+          <w:noProof/>
+        </w:rPr>
         <w:drawing>
           <wp:inline distT="0" distB="0" distL="0" distR="0" wp14:anchorId="0E920231" wp14:editId="23199DBF">
             <wp:extent cx="4448796" cy="1657581"/>
@@ -4684,10 +4681,13 @@
     </w:p>
     <w:p>
       <w:r>
+        <w:rPr>
+          <w:noProof/>
+        </w:rPr>
         <w:drawing>
-          <wp:inline distT="0" distB="0" distL="0" distR="0" wp14:anchorId="65B2004D" wp14:editId="3077936C">
-            <wp:extent cx="5759450" cy="4641850"/>
-            <wp:effectExtent l="0" t="0" r="0" b="6350"/>
+          <wp:inline distT="0" distB="0" distL="0" distR="0" wp14:anchorId="65B2004D" wp14:editId="1646DBE5">
+            <wp:extent cx="5759450" cy="3840480"/>
+            <wp:effectExtent l="0" t="0" r="0" b="7620"/>
             <wp:docPr id="788572998" name="Picture 1" descr="A graph of blue rectangular bars with white text&#10;&#10;Description automatically generated"/>
             <wp:cNvGraphicFramePr>
               <a:graphicFrameLocks xmlns:a="http://schemas.openxmlformats.org/drawingml/2006/main" noChangeAspect="1"/>
@@ -4708,7 +4708,7 @@
                   <pic:spPr>
                     <a:xfrm>
                       <a:off x="0" y="0"/>
-                      <a:ext cx="5759450" cy="4641850"/>
+                      <a:ext cx="5759450" cy="3840480"/>
                     </a:xfrm>
                     <a:prstGeom prst="rect">
                       <a:avLst/>
@@ -4752,319 +4752,25 @@
       <w:r>
         <w:t xml:space="preserve">. </w:t>
       </w:r>
+      <w:r>
+        <w:t>So,</w:t>
+      </w:r>
+      <w:r>
+        <w:t xml:space="preserve"> from the feature importance graph, FAU Bank might want to focus on </w:t>
+      </w:r>
+      <w:r>
+        <w:t xml:space="preserve">making sure that </w:t>
+      </w:r>
       <w:proofErr w:type="gramStart"/>
       <w:r>
-        <w:t>So</w:t>
+        <w:t>employees</w:t>
       </w:r>
       <w:proofErr w:type="gramEnd"/>
       <w:r>
-        <w:t xml:space="preserve"> from the feature importance graph, FAU Bank might want to focus on </w:t>
-      </w:r>
-      <w:r>
-        <w:t xml:space="preserve">making sure that employees personal factors like – average working hours, job satisfaction level </w:t>
-      </w:r>
-    </w:p>
-    <w:p>
-      <w:pPr>
-        <w:rPr>
-          <w:highlight w:val="yellow"/>
-        </w:rPr>
-      </w:pPr>
-      <w:r>
-        <w:rPr>
-          <w:highlight w:val="yellow"/>
-        </w:rPr>
-        <w:lastRenderedPageBreak/>
-        <w:t xml:space="preserve">Use the </w:t>
-      </w:r>
-      <w:r>
-        <w:rPr>
-          <w:highlight w:val="yellow"/>
-        </w:rPr>
-        <w:t>same dataset</w:t>
-      </w:r>
-      <w:r>
-        <w:rPr>
-          <w:highlight w:val="yellow"/>
-        </w:rPr>
-        <w:t xml:space="preserve"> to build a model t</w:t>
-      </w:r>
-      <w:r>
-        <w:rPr>
-          <w:highlight w:val="yellow"/>
-        </w:rPr>
-        <w:t>hat can be used to</w:t>
-      </w:r>
-      <w:r>
-        <w:rPr>
-          <w:highlight w:val="yellow"/>
-        </w:rPr>
-        <w:t xml:space="preserve"> predict</w:t>
-      </w:r>
-      <w:r>
-        <w:rPr>
-          <w:highlight w:val="yellow"/>
-        </w:rPr>
-        <w:t xml:space="preserve"> employee</w:t>
-      </w:r>
-      <w:r>
-        <w:rPr>
-          <w:highlight w:val="yellow"/>
-        </w:rPr>
-        <w:t xml:space="preserve"> turnover.</w:t>
-      </w:r>
-      <w:r>
-        <w:rPr>
-          <w:highlight w:val="yellow"/>
-        </w:rPr>
-        <w:t xml:space="preserve"> The choice of the ML model is up to </w:t>
-      </w:r>
-      <w:proofErr w:type="gramStart"/>
-      <w:r>
-        <w:rPr>
-          <w:highlight w:val="yellow"/>
-        </w:rPr>
-        <w:t>you, but</w:t>
-      </w:r>
-      <w:proofErr w:type="gramEnd"/>
-      <w:r>
-        <w:rPr>
-          <w:highlight w:val="yellow"/>
-        </w:rPr>
-        <w:t xml:space="preserve"> explain why you chose that particular algorithm. </w:t>
-      </w:r>
-    </w:p>
-    <w:p>
-      <w:pPr>
-        <w:rPr>
-          <w:highlight w:val="yellow"/>
-        </w:rPr>
-      </w:pPr>
-      <w:r>
-        <w:rPr>
-          <w:highlight w:val="yellow"/>
-        </w:rPr>
-        <w:t xml:space="preserve">Evaluate </w:t>
-      </w:r>
-      <w:r>
-        <w:rPr>
-          <w:highlight w:val="yellow"/>
-        </w:rPr>
-        <w:t>the</w:t>
-      </w:r>
-      <w:r>
-        <w:rPr>
-          <w:highlight w:val="yellow"/>
-        </w:rPr>
-        <w:t xml:space="preserve"> performance</w:t>
-      </w:r>
-      <w:r>
-        <w:rPr>
-          <w:highlight w:val="yellow"/>
-        </w:rPr>
-        <w:t xml:space="preserve"> of the </w:t>
-      </w:r>
-      <w:proofErr w:type="gramStart"/>
-      <w:r>
-        <w:rPr>
-          <w:highlight w:val="yellow"/>
-        </w:rPr>
-        <w:t>model</w:t>
-      </w:r>
-      <w:r>
-        <w:rPr>
-          <w:highlight w:val="yellow"/>
-        </w:rPr>
-        <w:t>, and</w:t>
-      </w:r>
-      <w:proofErr w:type="gramEnd"/>
-      <w:r>
-        <w:rPr>
-          <w:highlight w:val="yellow"/>
-        </w:rPr>
-        <w:t xml:space="preserve"> dis</w:t>
-      </w:r>
-      <w:r>
-        <w:rPr>
-          <w:highlight w:val="yellow"/>
-        </w:rPr>
-        <w:t>cu</w:t>
-      </w:r>
-      <w:r>
-        <w:rPr>
-          <w:highlight w:val="yellow"/>
-        </w:rPr>
-        <w:t>ss w</w:t>
-      </w:r>
-      <w:r>
-        <w:rPr>
-          <w:highlight w:val="yellow"/>
-        </w:rPr>
-        <w:t>h</w:t>
-      </w:r>
-      <w:r>
-        <w:rPr>
-          <w:highlight w:val="yellow"/>
-        </w:rPr>
-        <w:t>ether</w:t>
-      </w:r>
-      <w:r>
-        <w:rPr>
-          <w:highlight w:val="yellow"/>
-        </w:rPr>
-        <w:t xml:space="preserve"> there </w:t>
-      </w:r>
-      <w:r>
-        <w:rPr>
-          <w:highlight w:val="yellow"/>
-        </w:rPr>
-        <w:t xml:space="preserve">is </w:t>
-      </w:r>
-      <w:r>
-        <w:rPr>
-          <w:highlight w:val="yellow"/>
-        </w:rPr>
-        <w:t xml:space="preserve">an </w:t>
-      </w:r>
-      <w:proofErr w:type="spellStart"/>
-      <w:r>
-        <w:rPr>
-          <w:highlight w:val="yellow"/>
-        </w:rPr>
-        <w:t>indiciation</w:t>
-      </w:r>
-      <w:proofErr w:type="spellEnd"/>
-      <w:r>
-        <w:rPr>
-          <w:highlight w:val="yellow"/>
-        </w:rPr>
-        <w:t xml:space="preserve"> on why the </w:t>
-      </w:r>
-      <w:r>
-        <w:rPr>
-          <w:highlight w:val="yellow"/>
-        </w:rPr>
-        <w:t>employees</w:t>
-      </w:r>
-      <w:r>
-        <w:rPr>
-          <w:highlight w:val="yellow"/>
-        </w:rPr>
-        <w:t xml:space="preserve"> are leaving</w:t>
-      </w:r>
-      <w:r>
-        <w:rPr>
-          <w:highlight w:val="yellow"/>
-        </w:rPr>
-        <w:t xml:space="preserve"> </w:t>
-      </w:r>
-      <w:r>
-        <w:rPr>
-          <w:highlight w:val="yellow"/>
-        </w:rPr>
-        <w:t>the bank</w:t>
-      </w:r>
-      <w:r>
-        <w:rPr>
-          <w:highlight w:val="yellow"/>
-        </w:rPr>
-        <w:t>.</w:t>
-      </w:r>
-      <w:r>
-        <w:rPr>
-          <w:highlight w:val="yellow"/>
-        </w:rPr>
-        <w:t xml:space="preserve"> What could FAU </w:t>
-      </w:r>
-      <w:r>
-        <w:rPr>
-          <w:highlight w:val="yellow"/>
-        </w:rPr>
-        <w:t>Bank</w:t>
-      </w:r>
-      <w:r>
-        <w:rPr>
-          <w:highlight w:val="yellow"/>
-        </w:rPr>
-        <w:t xml:space="preserve"> </w:t>
-      </w:r>
-      <w:r>
-        <w:rPr>
-          <w:highlight w:val="yellow"/>
-        </w:rPr>
-        <w:t>do</w:t>
-      </w:r>
-      <w:r>
-        <w:rPr>
-          <w:highlight w:val="yellow"/>
-        </w:rPr>
-        <w:t xml:space="preserve"> to </w:t>
-      </w:r>
-      <w:r>
-        <w:rPr>
-          <w:highlight w:val="yellow"/>
-        </w:rPr>
-        <w:t>retain</w:t>
-      </w:r>
-      <w:r>
-        <w:rPr>
-          <w:highlight w:val="yellow"/>
-        </w:rPr>
-        <w:t xml:space="preserve"> its</w:t>
-      </w:r>
-      <w:r>
-        <w:rPr>
-          <w:highlight w:val="yellow"/>
-        </w:rPr>
-        <w:t xml:space="preserve"> employees</w:t>
-      </w:r>
-      <w:r>
-        <w:rPr>
-          <w:highlight w:val="yellow"/>
-        </w:rPr>
-        <w:t>?</w:t>
-      </w:r>
-      <w:r>
-        <w:rPr>
-          <w:highlight w:val="yellow"/>
-        </w:rPr>
-        <w:t xml:space="preserve"> </w:t>
-      </w:r>
-    </w:p>
-    <w:p>
-      <w:pPr>
-        <w:rPr>
-          <w:highlight w:val="yellow"/>
-        </w:rPr>
-      </w:pPr>
-      <w:r>
-        <w:rPr>
-          <w:highlight w:val="yellow"/>
-        </w:rPr>
-        <w:t xml:space="preserve">You are free to choose the metrics you decide to evaluate the performance of the </w:t>
-      </w:r>
-      <w:proofErr w:type="gramStart"/>
-      <w:r>
-        <w:rPr>
-          <w:highlight w:val="yellow"/>
-        </w:rPr>
-        <w:t>model, but</w:t>
-      </w:r>
-      <w:proofErr w:type="gramEnd"/>
-      <w:r>
-        <w:rPr>
-          <w:highlight w:val="yellow"/>
-        </w:rPr>
-        <w:t xml:space="preserve"> provide a screenshot of the performance evaluation in the project report.</w:t>
-      </w:r>
-    </w:p>
-    <w:p/>
-    <w:p>
-      <w:r>
-        <w:t xml:space="preserve">. </w:t>
-      </w:r>
-      <w:r>
-        <w:t xml:space="preserve"> </w:t>
+        <w:t xml:space="preserve"> personal factors like – average working hours, job satisfaction level</w:t>
+      </w:r>
+      <w:r>
+        <w:t>; years spent with company and last performance evaluations to increase employee retention.</w:t>
       </w:r>
     </w:p>
     <w:p/>
@@ -5091,7 +4797,7 @@
           <w:lang w:val="en-US"/>
         </w:rPr>
       </w:pPr>
-      <w:bookmarkStart w:id="18" w:name="_Toc171957686"/>
+      <w:bookmarkStart w:id="17" w:name="_Toc171957686"/>
       <w:bookmarkEnd w:id="3"/>
       <w:r>
         <w:rPr>
@@ -5100,9 +4806,9 @@
         <w:lastRenderedPageBreak/>
         <w:t>References</w:t>
       </w:r>
-      <w:bookmarkEnd w:id="18"/>
-    </w:p>
-    <w:bookmarkStart w:id="19" w:name="Literaturverzeichnis" w:displacedByCustomXml="next"/>
+      <w:bookmarkEnd w:id="17"/>
+    </w:p>
+    <w:bookmarkStart w:id="18" w:name="Literaturverzeichnis" w:displacedByCustomXml="next"/>
     <w:sdt>
       <w:sdtPr>
         <w:rPr>
@@ -5158,7 +4864,7 @@
             </w:rPr>
             <w:fldChar w:fldCharType="separate"/>
           </w:r>
-          <w:bookmarkStart w:id="20" w:name="pfeffer"/>
+          <w:bookmarkStart w:id="19" w:name="pfeffer"/>
           <w:r>
             <w:rPr>
               <w:rFonts w:asciiTheme="minorHAnsi" w:hAnsiTheme="minorHAnsi" w:cstheme="minorHAnsi"/>
@@ -5168,7 +4874,7 @@
             </w:rPr>
             <w:t>Pfeffer, J. (2018). The overlooked essentials of employee well-being. McKinsey &amp; Company</w:t>
           </w:r>
-          <w:bookmarkEnd w:id="20"/>
+          <w:bookmarkEnd w:id="19"/>
           <w:r>
             <w:rPr>
               <w:rFonts w:asciiTheme="minorHAnsi" w:hAnsiTheme="minorHAnsi" w:cstheme="minorHAnsi"/>
@@ -5196,8 +4902,8 @@
             </w:rPr>
             <w:fldChar w:fldCharType="end"/>
           </w:r>
-          <w:bookmarkStart w:id="21" w:name="tarafdar"/>
-          <w:bookmarkEnd w:id="19"/>
+          <w:bookmarkStart w:id="20" w:name="tarafdar"/>
+          <w:bookmarkEnd w:id="18"/>
           <w:r>
             <w:t xml:space="preserve">Tarafdar, M., Cooper, C. L., &amp; Stich, J.-F. (2019). The technostress trifecta - Techno eustress, techno distress and design: Theoretical directions and an agenda for research. </w:t>
           </w:r>
@@ -5243,7 +4949,7 @@
               <w:numId w:val="24"/>
             </w:numPr>
           </w:pPr>
-          <w:bookmarkStart w:id="22" w:name="beaudry"/>
+          <w:bookmarkStart w:id="21" w:name="beaudry"/>
           <w:r>
             <w:t xml:space="preserve">Beaudry, A., &amp; Pinsonneault, A. (2005). Understanding user responses to information technology: A coping model of user adaptation. </w:t>
           </w:r>
@@ -5277,7 +4983,7 @@
             </w:rPr>
             <w:fldChar w:fldCharType="end"/>
           </w:r>
-          <w:bookmarkEnd w:id="22"/>
+          <w:bookmarkEnd w:id="21"/>
           <w:r>
             <w:t xml:space="preserve"> </w:t>
           </w:r>
@@ -5290,7 +4996,7 @@
               <w:numId w:val="24"/>
             </w:numPr>
           </w:pPr>
-          <w:bookmarkStart w:id="23" w:name="bala"/>
+          <w:bookmarkStart w:id="22" w:name="bala"/>
           <w:r>
             <w:t xml:space="preserve">Bala, H., &amp; Venkatesh, V. (2015). Adaptation to information technology: A holistic nomological network from implementation to job outcomes. </w:t>
           </w:r>
@@ -5340,7 +5046,7 @@
               <w:szCs w:val="24"/>
             </w:rPr>
           </w:pPr>
-          <w:bookmarkStart w:id="24" w:name="form"/>
+          <w:bookmarkStart w:id="23" w:name="form"/>
           <w:r>
             <w:rPr>
               <w:szCs w:val="24"/>
@@ -5412,7 +5118,7 @@
             </w:rPr>
             <w:fldChar w:fldCharType="end"/>
           </w:r>
-          <w:bookmarkEnd w:id="24"/>
+          <w:bookmarkEnd w:id="23"/>
           <w:r>
             <w:rPr>
               <w:szCs w:val="24"/>
@@ -5432,7 +5138,7 @@
               <w:szCs w:val="24"/>
             </w:rPr>
           </w:pPr>
-          <w:bookmarkStart w:id="25" w:name="lee"/>
+          <w:bookmarkStart w:id="24" w:name="lee"/>
           <w:r>
             <w:rPr>
               <w:szCs w:val="24"/>
@@ -5469,7 +5175,7 @@
             <w:t xml:space="preserve"> </w:t>
           </w:r>
         </w:p>
-        <w:bookmarkEnd w:id="25"/>
+        <w:bookmarkEnd w:id="24"/>
         <w:p>
           <w:pPr>
             <w:pStyle w:val="ListParagraph"/>
@@ -5498,10 +5204,10 @@
           <w:lang w:val="en-US"/>
         </w:rPr>
       </w:pPr>
-      <w:bookmarkStart w:id="26" w:name="_Toc149556230"/>
-      <w:bookmarkStart w:id="27" w:name="_Toc171957687"/>
-      <w:bookmarkEnd w:id="21"/>
-      <w:bookmarkEnd w:id="23"/>
+      <w:bookmarkStart w:id="25" w:name="_Toc149556230"/>
+      <w:bookmarkStart w:id="26" w:name="_Toc171957687"/>
+      <w:bookmarkEnd w:id="20"/>
+      <w:bookmarkEnd w:id="22"/>
       <w:r>
         <w:rPr>
           <w:lang w:val="en-US"/>
@@ -5529,8 +5235,8 @@
         </w:rPr>
         <w:t xml:space="preserve"> Endowed Chair for Information Systems</w:t>
       </w:r>
+      <w:bookmarkEnd w:id="25"/>
       <w:bookmarkEnd w:id="26"/>
-      <w:bookmarkEnd w:id="27"/>
     </w:p>
     <w:p>
       <w:r>

</xml_diff>